<commit_message>
Added evidence video link
</commit_message>
<xml_diff>
--- a/W18984891 individual cw report .docx
+++ b/W18984891 individual cw report .docx
@@ -116,23 +116,7 @@
             <w:i/>
             <w:iCs/>
           </w:rPr>
-          <w:t>https://github.com/Kelstudy/MeteorDashboard/blob/main/Met</w:t>
-        </w:r>
-        <w:r>
-          <w:rPr>
-            <w:rStyle w:val="Hyperlink"/>
-            <w:i/>
-            <w:iCs/>
-          </w:rPr>
-          <w:t>e</w:t>
-        </w:r>
-        <w:r>
-          <w:rPr>
-            <w:rStyle w:val="Hyperlink"/>
-            <w:i/>
-            <w:iCs/>
-          </w:rPr>
-          <w:t>orite_Landings.csv</w:t>
+          <w:t>https://github.com/Kelstudy/MeteorDashboard/blob/main/Meteorite_Landings.csv</w:t>
         </w:r>
       </w:hyperlink>
     </w:p>
@@ -182,7 +166,7 @@
         <w:rPr>
           <w:bCs/>
         </w:rPr>
-        <w:t>ADD</w:t>
+        <w:t>Can be downloaded from</w:t>
       </w:r>
     </w:p>
     <w:p>
@@ -192,58 +176,80 @@
           <w:bCs/>
         </w:rPr>
       </w:pPr>
-    </w:p>
-    <w:p>
-      <w:pPr>
-        <w:spacing w:after="0"/>
-        <w:rPr>
-          <w:b/>
-        </w:rPr>
-      </w:pPr>
-      <w:r>
-        <w:rPr>
-          <w:b/>
-        </w:rPr>
-        <w:t xml:space="preserve">Link to GitHub Repository : </w:t>
-      </w:r>
-    </w:p>
-    <w:p>
-      <w:pPr>
-        <w:spacing w:after="0"/>
-        <w:rPr>
-          <w:bCs/>
-        </w:rPr>
-      </w:pPr>
       <w:hyperlink r:id="rId9" w:history="1">
+        <w:proofErr w:type="spellStart"/>
         <w:r>
           <w:rPr>
             <w:rStyle w:val="Hyperlink"/>
             <w:bCs/>
           </w:rPr>
-          <w:t>https://github.com/Kels</w:t>
+          <w:t>MeteorDashboard</w:t>
+        </w:r>
+        <w:proofErr w:type="spellEnd"/>
+        <w:r>
+          <w:rPr>
+            <w:rStyle w:val="Hyperlink"/>
+            <w:bCs/>
+          </w:rPr>
+          <w:t xml:space="preserve">/Evidence </w:t>
+        </w:r>
+        <w:proofErr w:type="spellStart"/>
+        <w:r>
+          <w:rPr>
+            <w:rStyle w:val="Hyperlink"/>
+            <w:bCs/>
+          </w:rPr>
+          <w:t>video.mkv</w:t>
+        </w:r>
+        <w:proofErr w:type="spellEnd"/>
+        <w:r>
+          <w:rPr>
+            <w:rStyle w:val="Hyperlink"/>
+            <w:bCs/>
+          </w:rPr>
+          <w:t xml:space="preserve"> at main ·</w:t>
         </w:r>
         <w:r>
           <w:rPr>
             <w:rStyle w:val="Hyperlink"/>
             <w:bCs/>
           </w:rPr>
-          <w:t>t</w:t>
+          <w:t xml:space="preserve"> </w:t>
         </w:r>
+        <w:proofErr w:type="spellStart"/>
         <w:r>
           <w:rPr>
             <w:rStyle w:val="Hyperlink"/>
             <w:bCs/>
           </w:rPr>
-          <w:t>udy/MeteorDashboard</w:t>
+          <w:t>Kelstudy</w:t>
         </w:r>
+        <w:proofErr w:type="spellEnd"/>
         <w:r>
           <w:rPr>
             <w:rStyle w:val="Hyperlink"/>
             <w:bCs/>
           </w:rPr>
-          <w:t>/tree/main</w:t>
+          <w:t>/</w:t>
         </w:r>
+        <w:proofErr w:type="spellStart"/>
+        <w:r>
+          <w:rPr>
+            <w:rStyle w:val="Hyperlink"/>
+            <w:bCs/>
+          </w:rPr>
+          <w:t>MeteorDashboard</w:t>
+        </w:r>
+        <w:proofErr w:type="spellEnd"/>
       </w:hyperlink>
+    </w:p>
+    <w:p>
+      <w:pPr>
+        <w:spacing w:after="0"/>
+        <w:rPr>
+          <w:bCs/>
+        </w:rPr>
+      </w:pPr>
     </w:p>
     <w:p>
       <w:pPr>
@@ -252,6 +258,12 @@
           <w:b/>
         </w:rPr>
       </w:pPr>
+      <w:r>
+        <w:rPr>
+          <w:b/>
+        </w:rPr>
+        <w:t xml:space="preserve">Link to GitHub Repository : </w:t>
+      </w:r>
     </w:p>
     <w:p>
       <w:pPr>
@@ -260,6 +272,31 @@
           <w:bCs/>
         </w:rPr>
       </w:pPr>
+      <w:hyperlink r:id="rId10" w:history="1">
+        <w:r>
+          <w:rPr>
+            <w:rStyle w:val="Hyperlink"/>
+            <w:bCs/>
+          </w:rPr>
+          <w:t>https://github.com/Kelstudy/MeteorDashboard/tree/main</w:t>
+        </w:r>
+      </w:hyperlink>
+    </w:p>
+    <w:p>
+      <w:pPr>
+        <w:spacing w:after="0"/>
+        <w:rPr>
+          <w:b/>
+        </w:rPr>
+      </w:pPr>
+    </w:p>
+    <w:p>
+      <w:pPr>
+        <w:spacing w:after="0"/>
+        <w:rPr>
+          <w:bCs/>
+        </w:rPr>
+      </w:pPr>
       <w:r>
         <w:rPr>
           <w:b/>
@@ -270,13 +307,7 @@
         <w:rPr>
           <w:bCs/>
         </w:rPr>
-        <w:t xml:space="preserve"> </w:t>
-      </w:r>
-      <w:r>
-        <w:rPr>
-          <w:bCs/>
-        </w:rPr>
-        <w:t xml:space="preserve"> </w:t>
+        <w:t xml:space="preserve">  </w:t>
       </w:r>
     </w:p>
     <w:p>
@@ -286,7 +317,7 @@
           <w:b/>
         </w:rPr>
       </w:pPr>
-      <w:hyperlink r:id="rId10" w:history="1">
+      <w:hyperlink r:id="rId11" w:history="1">
         <w:r>
           <w:rPr>
             <w:rStyle w:val="Hyperlink"/>
@@ -324,13 +355,7 @@
         <w:spacing w:after="0"/>
       </w:pPr>
       <w:r>
-        <w:t xml:space="preserve">This project aims to </w:t>
-      </w:r>
-      <w:r>
-        <w:t>create</w:t>
-      </w:r>
-      <w:r>
-        <w:t xml:space="preserve"> an interactive dashboard that not only brings these insights to the general public but also serves as a valuable tool for the scientific community.</w:t>
+        <w:t>This project aims to create an interactive dashboard that not only brings these insights to the general public but also serves as a valuable tool for the scientific community.</w:t>
       </w:r>
     </w:p>
     <w:p>
@@ -1264,12 +1289,6 @@
         <w:gridCol w:w="5732"/>
       </w:tblGrid>
       <w:tr>
-        <w:tblPrEx>
-          <w:tblCellMar>
-            <w:top w:w="0" w:type="dxa"/>
-            <w:bottom w:w="0" w:type="dxa"/>
-          </w:tblCellMar>
-        </w:tblPrEx>
         <w:trPr>
           <w:trHeight w:val="301"/>
         </w:trPr>
@@ -1356,12 +1375,6 @@
         </w:tc>
       </w:tr>
       <w:tr>
-        <w:tblPrEx>
-          <w:tblCellMar>
-            <w:top w:w="0" w:type="dxa"/>
-            <w:bottom w:w="0" w:type="dxa"/>
-          </w:tblCellMar>
-        </w:tblPrEx>
         <w:trPr>
           <w:trHeight w:val="468"/>
         </w:trPr>
@@ -1409,12 +1422,6 @@
         </w:tc>
       </w:tr>
       <w:tr>
-        <w:tblPrEx>
-          <w:tblCellMar>
-            <w:top w:w="0" w:type="dxa"/>
-            <w:bottom w:w="0" w:type="dxa"/>
-          </w:tblCellMar>
-        </w:tblPrEx>
         <w:trPr>
           <w:trHeight w:val="558"/>
         </w:trPr>
@@ -1487,12 +1494,6 @@
         </w:tc>
       </w:tr>
       <w:tr>
-        <w:tblPrEx>
-          <w:tblCellMar>
-            <w:top w:w="0" w:type="dxa"/>
-            <w:bottom w:w="0" w:type="dxa"/>
-          </w:tblCellMar>
-        </w:tblPrEx>
         <w:trPr>
           <w:trHeight w:val="514"/>
         </w:trPr>
@@ -1540,12 +1541,6 @@
         </w:tc>
       </w:tr>
       <w:tr>
-        <w:tblPrEx>
-          <w:tblCellMar>
-            <w:top w:w="0" w:type="dxa"/>
-            <w:bottom w:w="0" w:type="dxa"/>
-          </w:tblCellMar>
-        </w:tblPrEx>
         <w:trPr>
           <w:trHeight w:val="620"/>
         </w:trPr>
@@ -1587,14 +1582,7 @@
                 <w:sz w:val="18"/>
                 <w:szCs w:val="18"/>
               </w:rPr>
-              <w:t>map , KPIs , charts and data tables</w:t>
-            </w:r>
-            <w:r>
-              <w:rPr>
-                <w:sz w:val="18"/>
-                <w:szCs w:val="18"/>
-              </w:rPr>
-              <w:t xml:space="preserve"> should update with correct year range once filter is applied</w:t>
+              <w:t>map , KPIs , charts and data tables should update with correct year range once filter is applied</w:t>
             </w:r>
           </w:p>
         </w:tc>
@@ -1654,12 +1642,6 @@
         <w:gridCol w:w="5732"/>
       </w:tblGrid>
       <w:tr>
-        <w:tblPrEx>
-          <w:tblCellMar>
-            <w:top w:w="0" w:type="dxa"/>
-            <w:bottom w:w="0" w:type="dxa"/>
-          </w:tblCellMar>
-        </w:tblPrEx>
         <w:trPr>
           <w:trHeight w:val="301"/>
         </w:trPr>
@@ -1700,14 +1682,7 @@
                 <w:sz w:val="18"/>
                 <w:szCs w:val="18"/>
               </w:rPr>
-              <w:t>TC</w:t>
-            </w:r>
-            <w:r>
-              <w:rPr>
-                <w:sz w:val="18"/>
-                <w:szCs w:val="18"/>
-              </w:rPr>
-              <w:t>2</w:t>
+              <w:t>TC2</w:t>
             </w:r>
           </w:p>
         </w:tc>
@@ -1748,25 +1723,12 @@
                 <w:sz w:val="18"/>
                 <w:szCs w:val="18"/>
               </w:rPr>
-              <w:t>Mass</w:t>
-            </w:r>
-            <w:r>
-              <w:rPr>
-                <w:sz w:val="18"/>
-                <w:szCs w:val="18"/>
-              </w:rPr>
-              <w:t xml:space="preserve"> filter test </w:t>
+              <w:t xml:space="preserve">Mass filter test </w:t>
             </w:r>
           </w:p>
         </w:tc>
       </w:tr>
       <w:tr>
-        <w:tblPrEx>
-          <w:tblCellMar>
-            <w:top w:w="0" w:type="dxa"/>
-            <w:bottom w:w="0" w:type="dxa"/>
-          </w:tblCellMar>
-        </w:tblPrEx>
         <w:trPr>
           <w:trHeight w:val="468"/>
         </w:trPr>
@@ -1808,32 +1770,12 @@
                 <w:sz w:val="18"/>
                 <w:szCs w:val="18"/>
               </w:rPr>
-              <w:t xml:space="preserve">Ensure the </w:t>
-            </w:r>
-            <w:r>
-              <w:rPr>
-                <w:sz w:val="18"/>
-                <w:szCs w:val="18"/>
-              </w:rPr>
-              <w:t>mass</w:t>
-            </w:r>
-            <w:r>
-              <w:rPr>
-                <w:sz w:val="18"/>
-                <w:szCs w:val="18"/>
-              </w:rPr>
-              <w:t xml:space="preserve"> range filter updates all displayed data correctly</w:t>
+              <w:t>Ensure the mass range filter updates all displayed data correctly</w:t>
             </w:r>
           </w:p>
         </w:tc>
       </w:tr>
       <w:tr>
-        <w:tblPrEx>
-          <w:tblCellMar>
-            <w:top w:w="0" w:type="dxa"/>
-            <w:bottom w:w="0" w:type="dxa"/>
-          </w:tblCellMar>
-        </w:tblPrEx>
         <w:trPr>
           <w:trHeight w:val="558"/>
         </w:trPr>
@@ -1880,35 +1822,7 @@
                 <w:sz w:val="18"/>
                 <w:szCs w:val="18"/>
               </w:rPr>
-              <w:t xml:space="preserve">Select a specific </w:t>
-            </w:r>
-            <w:r>
-              <w:rPr>
-                <w:sz w:val="18"/>
-                <w:szCs w:val="18"/>
-              </w:rPr>
-              <w:t>mass</w:t>
-            </w:r>
-            <w:r>
-              <w:rPr>
-                <w:sz w:val="18"/>
-                <w:szCs w:val="18"/>
-              </w:rPr>
-              <w:t xml:space="preserve"> range using the sidebar </w:t>
-            </w:r>
-            <w:r>
-              <w:rPr>
-                <w:sz w:val="18"/>
-                <w:szCs w:val="18"/>
-              </w:rPr>
-              <w:t>mass</w:t>
-            </w:r>
-            <w:r>
-              <w:rPr>
-                <w:sz w:val="18"/>
-                <w:szCs w:val="18"/>
-              </w:rPr>
-              <w:t xml:space="preserve"> filter</w:t>
+              <w:t>Select a specific mass range using the sidebar mass filter</w:t>
             </w:r>
           </w:p>
           <w:p>
@@ -1934,12 +1848,6 @@
         </w:tc>
       </w:tr>
       <w:tr>
-        <w:tblPrEx>
-          <w:tblCellMar>
-            <w:top w:w="0" w:type="dxa"/>
-            <w:bottom w:w="0" w:type="dxa"/>
-          </w:tblCellMar>
-        </w:tblPrEx>
         <w:trPr>
           <w:trHeight w:val="514"/>
         </w:trPr>
@@ -1986,21 +1894,7 @@
                 <w:sz w:val="18"/>
                 <w:szCs w:val="18"/>
               </w:rPr>
-              <w:t>The “</w:t>
-            </w:r>
-            <w:r>
-              <w:rPr>
-                <w:sz w:val="18"/>
-                <w:szCs w:val="18"/>
-              </w:rPr>
-              <w:t>Mass</w:t>
-            </w:r>
-            <w:r>
-              <w:rPr>
-                <w:sz w:val="18"/>
-                <w:szCs w:val="18"/>
-              </w:rPr>
-              <w:t>” field in the dataset , must exist and be numeric data type</w:t>
+              <w:t>The “Mass” field in the dataset , must exist and be numeric data type</w:t>
             </w:r>
           </w:p>
           <w:p>
@@ -2042,12 +1936,6 @@
         </w:tc>
       </w:tr>
       <w:tr>
-        <w:tblPrEx>
-          <w:tblCellMar>
-            <w:top w:w="0" w:type="dxa"/>
-            <w:bottom w:w="0" w:type="dxa"/>
-          </w:tblCellMar>
-        </w:tblPrEx>
         <w:trPr>
           <w:trHeight w:val="580"/>
         </w:trPr>
@@ -2089,14 +1977,7 @@
                 <w:sz w:val="18"/>
                 <w:szCs w:val="18"/>
               </w:rPr>
-              <w:t>M</w:t>
-            </w:r>
-            <w:r>
-              <w:rPr>
-                <w:sz w:val="18"/>
-                <w:szCs w:val="18"/>
-              </w:rPr>
-              <w:t xml:space="preserve">ap , KPIs , charts and data tables should update with correct </w:t>
+              <w:t xml:space="preserve">Map , KPIs , charts and data tables should update with correct </w:t>
             </w:r>
             <w:r>
               <w:rPr>
@@ -2146,12 +2027,6 @@
         <w:gridCol w:w="5732"/>
       </w:tblGrid>
       <w:tr>
-        <w:tblPrEx>
-          <w:tblCellMar>
-            <w:top w:w="0" w:type="dxa"/>
-            <w:bottom w:w="0" w:type="dxa"/>
-          </w:tblCellMar>
-        </w:tblPrEx>
         <w:trPr>
           <w:trHeight w:val="301"/>
         </w:trPr>
@@ -2191,14 +2066,7 @@
                 <w:sz w:val="18"/>
                 <w:szCs w:val="18"/>
               </w:rPr>
-              <w:t>TC</w:t>
-            </w:r>
-            <w:r>
-              <w:rPr>
-                <w:sz w:val="18"/>
-                <w:szCs w:val="18"/>
-              </w:rPr>
-              <w:t>3</w:t>
+              <w:t>TC3</w:t>
             </w:r>
           </w:p>
         </w:tc>
@@ -2252,12 +2120,6 @@
         </w:tc>
       </w:tr>
       <w:tr>
-        <w:tblPrEx>
-          <w:tblCellMar>
-            <w:top w:w="0" w:type="dxa"/>
-            <w:bottom w:w="0" w:type="dxa"/>
-          </w:tblCellMar>
-        </w:tblPrEx>
         <w:trPr>
           <w:trHeight w:val="468"/>
         </w:trPr>
@@ -2299,32 +2161,12 @@
                 <w:sz w:val="18"/>
                 <w:szCs w:val="18"/>
               </w:rPr>
-              <w:t xml:space="preserve">Ensure the </w:t>
-            </w:r>
-            <w:r>
-              <w:rPr>
-                <w:sz w:val="18"/>
-                <w:szCs w:val="18"/>
-              </w:rPr>
-              <w:t>class</w:t>
-            </w:r>
-            <w:r>
-              <w:rPr>
-                <w:sz w:val="18"/>
-                <w:szCs w:val="18"/>
-              </w:rPr>
-              <w:t xml:space="preserve"> range filter updates all displayed data correctly</w:t>
+              <w:t>Ensure the class range filter updates all displayed data correctly</w:t>
             </w:r>
           </w:p>
         </w:tc>
       </w:tr>
       <w:tr>
-        <w:tblPrEx>
-          <w:tblCellMar>
-            <w:top w:w="0" w:type="dxa"/>
-            <w:bottom w:w="0" w:type="dxa"/>
-          </w:tblCellMar>
-        </w:tblPrEx>
         <w:trPr>
           <w:trHeight w:val="558"/>
         </w:trPr>
@@ -2397,12 +2239,6 @@
         </w:tc>
       </w:tr>
       <w:tr>
-        <w:tblPrEx>
-          <w:tblCellMar>
-            <w:top w:w="0" w:type="dxa"/>
-            <w:bottom w:w="0" w:type="dxa"/>
-          </w:tblCellMar>
-        </w:tblPrEx>
         <w:trPr>
           <w:trHeight w:val="514"/>
         </w:trPr>
@@ -2460,14 +2296,7 @@
                 <w:sz w:val="18"/>
                 <w:szCs w:val="18"/>
               </w:rPr>
-              <w:t xml:space="preserve">” field in the dataset , must exist and be </w:t>
-            </w:r>
-            <w:r>
-              <w:rPr>
-                <w:sz w:val="18"/>
-                <w:szCs w:val="18"/>
-              </w:rPr>
-              <w:t>populated</w:t>
+              <w:t>” field in the dataset , must exist and be populated</w:t>
             </w:r>
           </w:p>
           <w:p>
@@ -2482,12 +2311,6 @@
         </w:tc>
       </w:tr>
       <w:tr>
-        <w:tblPrEx>
-          <w:tblCellMar>
-            <w:top w:w="0" w:type="dxa"/>
-            <w:bottom w:w="0" w:type="dxa"/>
-          </w:tblCellMar>
-        </w:tblPrEx>
         <w:trPr>
           <w:trHeight w:val="580"/>
         </w:trPr>
@@ -2529,21 +2352,7 @@
                 <w:sz w:val="18"/>
                 <w:szCs w:val="18"/>
               </w:rPr>
-              <w:t xml:space="preserve">Map , KPIs , charts and data tables should update with correct </w:t>
-            </w:r>
-            <w:r>
-              <w:rPr>
-                <w:sz w:val="18"/>
-                <w:szCs w:val="18"/>
-              </w:rPr>
-              <w:t>class</w:t>
-            </w:r>
-            <w:r>
-              <w:rPr>
-                <w:sz w:val="18"/>
-                <w:szCs w:val="18"/>
-              </w:rPr>
-              <w:t xml:space="preserve"> once filter is applied</w:t>
+              <w:t>Map , KPIs , charts and data tables should update with correct class once filter is applied</w:t>
             </w:r>
           </w:p>
         </w:tc>
@@ -2579,12 +2388,6 @@
         <w:gridCol w:w="5732"/>
       </w:tblGrid>
       <w:tr>
-        <w:tblPrEx>
-          <w:tblCellMar>
-            <w:top w:w="0" w:type="dxa"/>
-            <w:bottom w:w="0" w:type="dxa"/>
-          </w:tblCellMar>
-        </w:tblPrEx>
         <w:trPr>
           <w:trHeight w:val="301"/>
         </w:trPr>
@@ -2685,12 +2488,6 @@
         </w:tc>
       </w:tr>
       <w:tr>
-        <w:tblPrEx>
-          <w:tblCellMar>
-            <w:top w:w="0" w:type="dxa"/>
-            <w:bottom w:w="0" w:type="dxa"/>
-          </w:tblCellMar>
-        </w:tblPrEx>
         <w:trPr>
           <w:trHeight w:val="468"/>
         </w:trPr>
@@ -2754,12 +2551,6 @@
         </w:tc>
       </w:tr>
       <w:tr>
-        <w:tblPrEx>
-          <w:tblCellMar>
-            <w:top w:w="0" w:type="dxa"/>
-            <w:bottom w:w="0" w:type="dxa"/>
-          </w:tblCellMar>
-        </w:tblPrEx>
         <w:trPr>
           <w:trHeight w:val="558"/>
         </w:trPr>
@@ -2852,12 +2643,6 @@
         </w:tc>
       </w:tr>
       <w:tr>
-        <w:tblPrEx>
-          <w:tblCellMar>
-            <w:top w:w="0" w:type="dxa"/>
-            <w:bottom w:w="0" w:type="dxa"/>
-          </w:tblCellMar>
-        </w:tblPrEx>
         <w:trPr>
           <w:trHeight w:val="514"/>
         </w:trPr>
@@ -2930,12 +2715,6 @@
         </w:tc>
       </w:tr>
       <w:tr>
-        <w:tblPrEx>
-          <w:tblCellMar>
-            <w:top w:w="0" w:type="dxa"/>
-            <w:bottom w:w="0" w:type="dxa"/>
-          </w:tblCellMar>
-        </w:tblPrEx>
         <w:trPr>
           <w:trHeight w:val="580"/>
         </w:trPr>
@@ -3013,12 +2792,6 @@
         <w:gridCol w:w="5732"/>
       </w:tblGrid>
       <w:tr>
-        <w:tblPrEx>
-          <w:tblCellMar>
-            <w:top w:w="0" w:type="dxa"/>
-            <w:bottom w:w="0" w:type="dxa"/>
-          </w:tblCellMar>
-        </w:tblPrEx>
         <w:trPr>
           <w:trHeight w:val="301"/>
         </w:trPr>
@@ -3112,12 +2885,6 @@
         </w:tc>
       </w:tr>
       <w:tr>
-        <w:tblPrEx>
-          <w:tblCellMar>
-            <w:top w:w="0" w:type="dxa"/>
-            <w:bottom w:w="0" w:type="dxa"/>
-          </w:tblCellMar>
-        </w:tblPrEx>
         <w:trPr>
           <w:trHeight w:val="468"/>
         </w:trPr>
@@ -3165,12 +2932,6 @@
         </w:tc>
       </w:tr>
       <w:tr>
-        <w:tblPrEx>
-          <w:tblCellMar>
-            <w:top w:w="0" w:type="dxa"/>
-            <w:bottom w:w="0" w:type="dxa"/>
-          </w:tblCellMar>
-        </w:tblPrEx>
         <w:trPr>
           <w:trHeight w:val="558"/>
         </w:trPr>
@@ -3263,12 +3024,6 @@
         </w:tc>
       </w:tr>
       <w:tr>
-        <w:tblPrEx>
-          <w:tblCellMar>
-            <w:top w:w="0" w:type="dxa"/>
-            <w:bottom w:w="0" w:type="dxa"/>
-          </w:tblCellMar>
-        </w:tblPrEx>
         <w:trPr>
           <w:trHeight w:val="514"/>
         </w:trPr>
@@ -3325,12 +3080,6 @@
         </w:tc>
       </w:tr>
       <w:tr>
-        <w:tblPrEx>
-          <w:tblCellMar>
-            <w:top w:w="0" w:type="dxa"/>
-            <w:bottom w:w="0" w:type="dxa"/>
-          </w:tblCellMar>
-        </w:tblPrEx>
         <w:trPr>
           <w:trHeight w:val="580"/>
         </w:trPr>
@@ -3564,13 +3313,7 @@
           </w:tcPr>
           <w:p>
             <w:r>
-              <w:t>All data fell</w:t>
-            </w:r>
-            <w:r>
-              <w:t xml:space="preserve"> within filtered</w:t>
-            </w:r>
-            <w:r>
-              <w:t xml:space="preserve"> mass range</w:t>
+              <w:t>All data fell within filtered mass range</w:t>
             </w:r>
           </w:p>
           <w:p/>
@@ -3696,10 +3439,7 @@
           </w:tcPr>
           <w:p>
             <w:r>
-              <w:t>Map loaded and properly</w:t>
-            </w:r>
-            <w:r>
-              <w:t xml:space="preserve"> and tooltips showed</w:t>
+              <w:t>Map loaded and properly and tooltips showed</w:t>
             </w:r>
           </w:p>
           <w:p/>
@@ -3791,7 +3531,7 @@
     </w:tbl>
     <w:p/>
     <w:sectPr>
-      <w:headerReference w:type="default" r:id="rId11"/>
+      <w:headerReference w:type="default" r:id="rId12"/>
       <w:pgSz w:w="11906" w:h="16838"/>
       <w:pgMar w:top="1440" w:right="1440" w:bottom="1440" w:left="1440" w:header="708" w:footer="708" w:gutter="0"/>
       <w:cols w:space="708"/>

</xml_diff>

<commit_message>
changed video location info in report
</commit_message>
<xml_diff>
--- a/W18984891 individual cw report .docx
+++ b/W18984891 individual cw report .docx
@@ -172,9 +172,6 @@
     <w:p>
       <w:pPr>
         <w:spacing w:after="0"/>
-        <w:rPr>
-          <w:bCs/>
-        </w:rPr>
       </w:pPr>
       <w:hyperlink r:id="rId9" w:history="1">
         <w:proofErr w:type="spellStart"/>
@@ -207,14 +204,7 @@
             <w:rStyle w:val="Hyperlink"/>
             <w:bCs/>
           </w:rPr>
-          <w:t xml:space="preserve"> at main ·</w:t>
-        </w:r>
-        <w:r>
-          <w:rPr>
-            <w:rStyle w:val="Hyperlink"/>
-            <w:bCs/>
-          </w:rPr>
-          <w:t xml:space="preserve"> </w:t>
+          <w:t xml:space="preserve"> at main · </w:t>
         </w:r>
         <w:proofErr w:type="spellStart"/>
         <w:r>
@@ -250,6 +240,17 @@
           <w:bCs/>
         </w:rPr>
       </w:pPr>
+      <w:r>
+        <w:t xml:space="preserve">Or can be located in the coursework upload </w:t>
+      </w:r>
+    </w:p>
+    <w:p>
+      <w:pPr>
+        <w:spacing w:after="0"/>
+        <w:rPr>
+          <w:bCs/>
+        </w:rPr>
+      </w:pPr>
     </w:p>
     <w:p>
       <w:pPr>
@@ -437,6 +438,7 @@
         <w:spacing w:after="0"/>
       </w:pPr>
       <w:r>
+        <w:lastRenderedPageBreak/>
         <w:t>Objectives:</w:t>
       </w:r>
     </w:p>
@@ -472,7 +474,6 @@
         <w:spacing w:after="0"/>
       </w:pPr>
       <w:r>
-        <w:lastRenderedPageBreak/>
         <w:t>Provide an interactive global map using Pydeck , to plot meteorite landings based on geolocation data</w:t>
       </w:r>
     </w:p>
@@ -783,6 +784,7 @@
           <w:b/>
           <w:bCs/>
         </w:rPr>
+        <w:lastRenderedPageBreak/>
         <w:t>Percentage of Meteorites with Location Data:</w:t>
       </w:r>
       <w:r>
@@ -804,11 +806,7 @@
         <w:t>, helps underline</w:t>
       </w:r>
       <w:r>
-        <w:t xml:space="preserve"> the dataset’s quality and </w:t>
-      </w:r>
-      <w:r>
-        <w:lastRenderedPageBreak/>
-        <w:t xml:space="preserve">completeness. It </w:t>
+        <w:t xml:space="preserve"> the dataset’s quality and completeness. It </w:t>
       </w:r>
       <w:r>
         <w:t xml:space="preserve">allows users to trust the </w:t>
@@ -1032,6 +1030,7 @@
         <w:pStyle w:val="Heading3"/>
       </w:pPr>
       <w:r>
+        <w:lastRenderedPageBreak/>
         <w:t>Requirements:</w:t>
       </w:r>
     </w:p>
@@ -1052,7 +1051,6 @@
           <w:b/>
           <w:bCs/>
         </w:rPr>
-        <w:lastRenderedPageBreak/>
         <w:t>Functional requirements:</w:t>
       </w:r>
     </w:p>
@@ -1661,7 +1659,6 @@
                 <w:sz w:val="18"/>
                 <w:szCs w:val="18"/>
               </w:rPr>
-              <w:lastRenderedPageBreak/>
               <w:t>#</w:t>
             </w:r>
           </w:p>
@@ -3044,6 +3041,7 @@
                 <w:sz w:val="18"/>
                 <w:szCs w:val="18"/>
               </w:rPr>
+              <w:lastRenderedPageBreak/>
               <w:t>Dependencies</w:t>
             </w:r>
           </w:p>
@@ -3133,7 +3131,6 @@
         <w:pStyle w:val="Heading3"/>
       </w:pPr>
       <w:r>
-        <w:lastRenderedPageBreak/>
         <w:t>Test Log:</w:t>
       </w:r>
     </w:p>
@@ -7699,6 +7696,7 @@
   <w:style w:type="character" w:default="1" w:styleId="DefaultParagraphFont">
     <w:name w:val="Default Paragraph Font"/>
     <w:uiPriority w:val="1"/>
+    <w:semiHidden/>
     <w:unhideWhenUsed/>
   </w:style>
   <w:style w:type="table" w:default="1" w:styleId="TableNormal">

</xml_diff>